<commit_message>
Adição do arquivo word
</commit_message>
<xml_diff>
--- a/Manipulating-Strings-Python/manipulacao-de-strings-em-python.docx
+++ b/Manipulating-Strings-Python/manipulacao-de-strings-em-python.docx
@@ -3,11 +3,2340 @@
 <w:document xmlns:wpc="http://schemas.microsoft.com/office/word/2010/wordprocessingCanvas" xmlns:cx="http://schemas.microsoft.com/office/drawing/2014/chartex" xmlns:cx1="http://schemas.microsoft.com/office/drawing/2015/9/8/chartex" xmlns:cx2="http://schemas.microsoft.com/office/drawing/2015/10/21/chartex" xmlns:cx3="http://schemas.microsoft.com/office/drawing/2016/5/9/chartex" xmlns:cx4="http://schemas.microsoft.com/office/drawing/2016/5/10/chartex" xmlns:cx5="http://schemas.microsoft.com/office/drawing/2016/5/11/chartex" xmlns:cx6="http://schemas.microsoft.com/office/drawing/2016/5/12/chartex" xmlns:cx7="http://schemas.microsoft.com/office/drawing/2016/5/13/chartex" xmlns:cx8="http://schemas.microsoft.com/office/drawing/2016/5/14/chartex" xmlns:mc="http://schemas.openxmlformats.org/markup-compatibility/2006" xmlns:aink="http://schemas.microsoft.com/office/drawing/2016/ink" xmlns:am3d="http://schemas.microsoft.com/office/drawing/2017/model3d" xmlns:o="urn:schemas-microsoft-com:office:office" xmlns:r="http://schemas.openxmlformats.org/officeDocument/2006/relationships" xmlns:m="http://schemas.openxmlformats.org/officeDocument/2006/math" xmlns:v="urn:schemas-microsoft-com:vml" xmlns:wp14="http://schemas.microsoft.com/office/word/2010/wordprocessingDrawing" xmlns:wp="http://schemas.openxmlformats.org/drawingml/2006/wordprocessingDrawing" xmlns:w10="urn:schemas-microsoft-com:office:word" xmlns:w="http://schemas.openxmlformats.org/wordprocessingml/2006/main" xmlns:w14="http://schemas.microsoft.com/office/word/2010/wordml" xmlns:w15="http://schemas.microsoft.com/office/word/2012/wordml" xmlns:w16cex="http://schemas.microsoft.com/office/word/2018/wordml/cex" xmlns:w16cid="http://schemas.microsoft.com/office/word/2016/wordml/cid" xmlns:w16="http://schemas.microsoft.com/office/word/2018/wordml" xmlns:w16se="http://schemas.microsoft.com/office/word/2015/wordml/symex" xmlns:wpg="http://schemas.microsoft.com/office/word/2010/wordprocessingGroup" xmlns:wpi="http://schemas.microsoft.com/office/word/2010/wordprocessingInk" xmlns:wne="http://schemas.microsoft.com/office/word/2006/wordml" xmlns:wps="http://schemas.microsoft.com/office/word/2010/wordprocessingShape" mc:Ignorable="w14 w15 w16se w16cid w16 w16cex wp14">
   <w:body>
     <w:p>
-      <w:pPr>
-        <w:rPr>
-          <w:lang w:val="en-US"/>
-        </w:rPr>
-      </w:pPr>
+      <w:r>
+        <w:t>---</w:t>
+      </w:r>
+    </w:p>
+    <w:p>
+      <w:r>
+        <w:t>title: Manipulação de strings em Python</w:t>
+      </w:r>
+    </w:p>
+    <w:p>
+      <w:pPr>
+        <w:rPr>
+          <w:lang w:val="en-US"/>
+        </w:rPr>
+      </w:pPr>
+      <w:r>
+        <w:rPr>
+          <w:lang w:val="en-US"/>
+        </w:rPr>
+        <w:t>layout: lesson</w:t>
+      </w:r>
+    </w:p>
+    <w:p>
+      <w:pPr>
+        <w:rPr>
+          <w:lang w:val="en-US"/>
+        </w:rPr>
+      </w:pPr>
+      <w:r>
+        <w:rPr>
+          <w:lang w:val="en-US"/>
+        </w:rPr>
+        <w:t>slug: manipulacao-de-strings-em-python</w:t>
+      </w:r>
+    </w:p>
+    <w:p>
+      <w:pPr>
+        <w:rPr>
+          <w:lang w:val="en-US"/>
+        </w:rPr>
+      </w:pPr>
+      <w:r>
+        <w:rPr>
+          <w:lang w:val="en-US"/>
+        </w:rPr>
+        <w:t>date: 2012-07-17</w:t>
+      </w:r>
+    </w:p>
+    <w:p>
+      <w:pPr>
+        <w:rPr>
+          <w:lang w:val="en-US"/>
+        </w:rPr>
+      </w:pPr>
+      <w:r>
+        <w:rPr>
+          <w:lang w:val="en-US"/>
+        </w:rPr>
+        <w:t>translation_date: 2021-06-01</w:t>
+      </w:r>
+    </w:p>
+    <w:p>
+      <w:pPr>
+        <w:rPr>
+          <w:lang w:val="en-US"/>
+        </w:rPr>
+      </w:pPr>
+      <w:r>
+        <w:rPr>
+          <w:lang w:val="en-US"/>
+        </w:rPr>
+        <w:t>authors:</w:t>
+      </w:r>
+    </w:p>
+    <w:p>
+      <w:pPr>
+        <w:rPr>
+          <w:lang w:val="en-US"/>
+        </w:rPr>
+      </w:pPr>
+      <w:r>
+        <w:rPr>
+          <w:lang w:val="en-US"/>
+        </w:rPr>
+        <w:t>- William J. Turkel</w:t>
+      </w:r>
+    </w:p>
+    <w:p>
+      <w:pPr>
+        <w:rPr>
+          <w:lang w:val="en-US"/>
+        </w:rPr>
+      </w:pPr>
+      <w:r>
+        <w:rPr>
+          <w:lang w:val="en-US"/>
+        </w:rPr>
+        <w:t>- Adam Crymble</w:t>
+      </w:r>
+    </w:p>
+    <w:p>
+      <w:pPr>
+        <w:rPr>
+          <w:lang w:val="en-US"/>
+        </w:rPr>
+      </w:pPr>
+      <w:r>
+        <w:rPr>
+          <w:lang w:val="en-US"/>
+        </w:rPr>
+        <w:t>reviewers:</w:t>
+      </w:r>
+    </w:p>
+    <w:p>
+      <w:pPr>
+        <w:rPr>
+          <w:lang w:val="en-US"/>
+        </w:rPr>
+      </w:pPr>
+      <w:r>
+        <w:rPr>
+          <w:lang w:val="en-US"/>
+        </w:rPr>
+        <w:t>- Jim Clifford</w:t>
+      </w:r>
+    </w:p>
+    <w:p>
+      <w:pPr>
+        <w:rPr>
+          <w:lang w:val="en-US"/>
+        </w:rPr>
+      </w:pPr>
+      <w:r>
+        <w:rPr>
+          <w:lang w:val="en-US"/>
+        </w:rPr>
+        <w:t>editors:</w:t>
+      </w:r>
+    </w:p>
+    <w:p>
+      <w:pPr>
+        <w:rPr>
+          <w:lang w:val="en-US"/>
+        </w:rPr>
+      </w:pPr>
+      <w:r>
+        <w:rPr>
+          <w:lang w:val="en-US"/>
+        </w:rPr>
+        <w:t>- Miriam Posner</w:t>
+      </w:r>
+    </w:p>
+    <w:p>
+      <w:pPr>
+        <w:rPr>
+          <w:lang w:val="en-US"/>
+        </w:rPr>
+      </w:pPr>
+      <w:r>
+        <w:rPr>
+          <w:lang w:val="en-US"/>
+        </w:rPr>
+        <w:t>translator:</w:t>
+      </w:r>
+    </w:p>
+    <w:p>
+      <w:pPr>
+        <w:rPr>
+          <w:lang w:val="en-US"/>
+        </w:rPr>
+      </w:pPr>
+      <w:r>
+        <w:rPr>
+          <w:lang w:val="en-US"/>
+        </w:rPr>
+        <w:t>- Felipe Lamarca</w:t>
+      </w:r>
+    </w:p>
+    <w:p>
+      <w:pPr>
+        <w:rPr>
+          <w:lang w:val="en-US"/>
+        </w:rPr>
+      </w:pPr>
+      <w:r>
+        <w:rPr>
+          <w:lang w:val="en-US"/>
+        </w:rPr>
+        <w:t>translation-editor:</w:t>
+      </w:r>
+    </w:p>
+    <w:p>
+      <w:pPr>
+        <w:rPr>
+          <w:lang w:val="en-US"/>
+        </w:rPr>
+      </w:pPr>
+      <w:r>
+        <w:rPr>
+          <w:lang w:val="en-US"/>
+        </w:rPr>
+        <w:t xml:space="preserve">- </w:t>
+      </w:r>
+    </w:p>
+    <w:p>
+      <w:pPr>
+        <w:rPr>
+          <w:lang w:val="en-US"/>
+        </w:rPr>
+      </w:pPr>
+      <w:r>
+        <w:rPr>
+          <w:lang w:val="en-US"/>
+        </w:rPr>
+        <w:t>translation-reviewer:</w:t>
+      </w:r>
+    </w:p>
+    <w:p>
+      <w:pPr>
+        <w:rPr>
+          <w:lang w:val="en-US"/>
+        </w:rPr>
+      </w:pPr>
+      <w:r>
+        <w:rPr>
+          <w:lang w:val="en-US"/>
+        </w:rPr>
+        <w:t xml:space="preserve">- </w:t>
+      </w:r>
+    </w:p>
+    <w:p>
+      <w:pPr>
+        <w:rPr>
+          <w:lang w:val="en-US"/>
+        </w:rPr>
+      </w:pPr>
+      <w:r>
+        <w:rPr>
+          <w:lang w:val="en-US"/>
+        </w:rPr>
+        <w:t>difficulty: 2</w:t>
+      </w:r>
+    </w:p>
+    <w:p>
+      <w:pPr>
+        <w:rPr>
+          <w:lang w:val="en-US"/>
+        </w:rPr>
+      </w:pPr>
+      <w:r>
+        <w:rPr>
+          <w:lang w:val="en-US"/>
+        </w:rPr>
+        <w:t xml:space="preserve">review-ticket: </w:t>
+      </w:r>
+    </w:p>
+    <w:p>
+      <w:pPr>
+        <w:rPr>
+          <w:lang w:val="en-US"/>
+        </w:rPr>
+      </w:pPr>
+      <w:r>
+        <w:rPr>
+          <w:lang w:val="en-US"/>
+        </w:rPr>
+        <w:t>activity:</w:t>
+      </w:r>
+    </w:p>
+    <w:p>
+      <w:pPr>
+        <w:rPr>
+          <w:lang w:val="en-US"/>
+        </w:rPr>
+      </w:pPr>
+      <w:r>
+        <w:rPr>
+          <w:lang w:val="en-US"/>
+        </w:rPr>
+        <w:t>topics: [python]</w:t>
+      </w:r>
+    </w:p>
+    <w:p>
+      <w:r>
+        <w:t>abstract: "Esta lição é uma breve introdução às técnicas de manipulação de strings em Python."</w:t>
+      </w:r>
+    </w:p>
+    <w:p>
+      <w:pPr>
+        <w:rPr>
+          <w:lang w:val="en-US"/>
+        </w:rPr>
+      </w:pPr>
+      <w:r>
+        <w:rPr>
+          <w:lang w:val="en-US"/>
+        </w:rPr>
+        <w:t>redirect_from:</w:t>
+      </w:r>
+    </w:p>
+    <w:p>
+      <w:pPr>
+        <w:rPr>
+          <w:lang w:val="en-US"/>
+        </w:rPr>
+      </w:pPr>
+      <w:r>
+        <w:rPr>
+          <w:lang w:val="en-US"/>
+        </w:rPr>
+        <w:t xml:space="preserve">original: </w:t>
+      </w:r>
+    </w:p>
+    <w:p>
+      <w:pPr>
+        <w:rPr>
+          <w:lang w:val="en-US"/>
+        </w:rPr>
+      </w:pPr>
+      <w:r>
+        <w:rPr>
+          <w:lang w:val="en-US"/>
+        </w:rPr>
+        <w:t>avatar_alt: A man playing a guitar</w:t>
+      </w:r>
+    </w:p>
+    <w:p>
+      <w:r>
+        <w:t>---</w:t>
+      </w:r>
+    </w:p>
+    <w:p/>
+    <w:p>
+      <w:r>
+        <w:t>{% include toc.html %}</w:t>
+      </w:r>
+    </w:p>
+    <w:p/>
+    <w:p>
+      <w:r>
+        <w:t>## Objetivos da lição</w:t>
+      </w:r>
+    </w:p>
+    <w:p/>
+    <w:p>
+      <w:r>
+        <w:t>Essa lição é uma breve introdução às técnicas de manipulação de [strings](https://pt.wikipedia.org/wiki/Cadeia_de_caracteres) em Python. O conhecimento sobre manipulação de strings é crucial na maior parte das tarefas de processamento de texto. Caso deseje experimentar as lições a seguir, você pode escrever e executar programas curtos como fizemos nas lições anteriores da série ou pode abrir um Python shell / Terminal para testá-los na linha de comando.</w:t>
+      </w:r>
+    </w:p>
+    <w:p/>
+    <w:p>
+      <w:r>
+        <w:t>## Manipulando strings Python</w:t>
+      </w:r>
+    </w:p>
+    <w:p/>
+    <w:p>
+      <w:r>
+        <w:t>Se já tiver tido contato com outras linguagens de programação, deve ter aprendido que é necessário *declarar* ou *digitar* variáveis antes de armazenar qualquer coisa nelas. Isso não é necessário ao trabalhar com strings em Python. Podemos criar uma string simplesmente colocando o conteúdo entre aspas com um sinal de igual (=):</w:t>
+      </w:r>
+    </w:p>
+    <w:p/>
+    <w:p>
+      <w:r>
+        <w:t>```</w:t>
+      </w:r>
+    </w:p>
+    <w:p>
+      <w:r>
+        <w:t>mensagem = "Olá Mundo"</w:t>
+      </w:r>
+    </w:p>
+    <w:p>
+      <w:r>
+        <w:t>```</w:t>
+      </w:r>
+    </w:p>
+    <w:p>
+      <w:r>
+        <w:t>## Operadores de string: Adicionando e Multiplicando</w:t>
+      </w:r>
+    </w:p>
+    <w:p/>
+    <w:p>
+      <w:r>
+        <w:t>Uma string é um tipo de objeto que consiste numa série de caracteres. A linguagem Python já sabe como lidar com várias representações poderosas e de uso geral, incluindo strings. Uma forma de manipular strings é utilizando *operadores de string*. Esses operadores são representados por símbolos associados à matemática, tais como +, -, \*, / e =. Quando utilizados com strings, eles executam ações semelhantes, mas não iguais, aos seus correspondentes matemáticos.</w:t>
+      </w:r>
+    </w:p>
+    <w:p/>
+    <w:p>
+      <w:r>
+        <w:t>### Concatenar</w:t>
+      </w:r>
+    </w:p>
+    <w:p/>
+    <w:p>
+      <w:r>
+        <w:t>Esse termo significa unir strings. O processo é conhecido como *concatenação* de strings e é executado utilizando o operador de soma (+). Note que é necessário ser explícito quanto ao local onde deseja que os espaços em branco ocorram, colocando-os também entre aspas simples.</w:t>
+      </w:r>
+    </w:p>
+    <w:p/>
+    <w:p>
+      <w:r>
+        <w:t>Nesse exemplo, a string "mensagem1" recebe o conteúdo "olá mundo":</w:t>
+      </w:r>
+    </w:p>
+    <w:p/>
+    <w:p>
+      <w:pPr>
+        <w:rPr>
+          <w:lang w:val="en-US"/>
+        </w:rPr>
+      </w:pPr>
+      <w:r>
+        <w:rPr>
+          <w:lang w:val="en-US"/>
+        </w:rPr>
+        <w:t>```</w:t>
+      </w:r>
+    </w:p>
+    <w:p>
+      <w:pPr>
+        <w:rPr>
+          <w:lang w:val="en-US"/>
+        </w:rPr>
+      </w:pPr>
+      <w:r>
+        <w:rPr>
+          <w:lang w:val="en-US"/>
+        </w:rPr>
+        <w:t>mensagem1 = 'olá' + ' ' + 'mundo'</w:t>
+      </w:r>
+    </w:p>
+    <w:p>
+      <w:pPr>
+        <w:rPr>
+          <w:lang w:val="en-US"/>
+        </w:rPr>
+      </w:pPr>
+      <w:r>
+        <w:rPr>
+          <w:lang w:val="en-US"/>
+        </w:rPr>
+        <w:t>print(mensagem1)</w:t>
+      </w:r>
+    </w:p>
+    <w:p>
+      <w:pPr>
+        <w:rPr>
+          <w:lang w:val="en-US"/>
+        </w:rPr>
+      </w:pPr>
+      <w:r>
+        <w:rPr>
+          <w:lang w:val="en-US"/>
+        </w:rPr>
+        <w:t>-&gt; olá mundo</w:t>
+      </w:r>
+    </w:p>
+    <w:p>
+      <w:pPr>
+        <w:rPr>
+          <w:lang w:val="en-US"/>
+        </w:rPr>
+      </w:pPr>
+      <w:r>
+        <w:rPr>
+          <w:lang w:val="en-US"/>
+        </w:rPr>
+        <w:t>```</w:t>
+      </w:r>
+    </w:p>
+    <w:p>
+      <w:pPr>
+        <w:rPr>
+          <w:lang w:val="en-US"/>
+        </w:rPr>
+      </w:pPr>
+    </w:p>
+    <w:p>
+      <w:pPr>
+        <w:rPr>
+          <w:lang w:val="en-US"/>
+        </w:rPr>
+      </w:pPr>
+      <w:r>
+        <w:rPr>
+          <w:lang w:val="en-US"/>
+        </w:rPr>
+        <w:t>### Multiplicar</w:t>
+      </w:r>
+    </w:p>
+    <w:p>
+      <w:pPr>
+        <w:rPr>
+          <w:lang w:val="en-US"/>
+        </w:rPr>
+      </w:pPr>
+    </w:p>
+    <w:p>
+      <w:pPr>
+        <w:rPr>
+          <w:lang w:val="en-US"/>
+        </w:rPr>
+      </w:pPr>
+      <w:r>
+        <w:rPr>
+          <w:lang w:val="en-US"/>
+        </w:rPr>
+        <w:t>Se quiser múltiplas cópias duma strings, use o operador de multiplicação (\*). Nesse exemplo, a string *mensagem2a* recebe o conteúdo "olá" três vezes; a string *message2b* recebe o conteúdo "mundo"; depois imprimimos (com a função *print*) as duas strings.</w:t>
+      </w:r>
+    </w:p>
+    <w:p>
+      <w:pPr>
+        <w:rPr>
+          <w:lang w:val="en-US"/>
+        </w:rPr>
+      </w:pPr>
+    </w:p>
+    <w:p>
+      <w:pPr>
+        <w:rPr>
+          <w:lang w:val="en-US"/>
+        </w:rPr>
+      </w:pPr>
+      <w:r>
+        <w:rPr>
+          <w:lang w:val="en-US"/>
+        </w:rPr>
+        <w:t>```</w:t>
+      </w:r>
+    </w:p>
+    <w:p>
+      <w:pPr>
+        <w:rPr>
+          <w:lang w:val="en-US"/>
+        </w:rPr>
+      </w:pPr>
+      <w:r>
+        <w:rPr>
+          <w:lang w:val="en-US"/>
+        </w:rPr>
+        <w:t>mensagem2a = 'olá ' * 3</w:t>
+      </w:r>
+    </w:p>
+    <w:p>
+      <w:pPr>
+        <w:rPr>
+          <w:lang w:val="en-US"/>
+        </w:rPr>
+      </w:pPr>
+      <w:r>
+        <w:rPr>
+          <w:lang w:val="en-US"/>
+        </w:rPr>
+        <w:t>mensagem2b = 'mundo'</w:t>
+      </w:r>
+    </w:p>
+    <w:p>
+      <w:pPr>
+        <w:rPr>
+          <w:lang w:val="en-US"/>
+        </w:rPr>
+      </w:pPr>
+      <w:r>
+        <w:rPr>
+          <w:lang w:val="en-US"/>
+        </w:rPr>
+        <w:t>print(mensagem2a + mensagem2b)</w:t>
+      </w:r>
+    </w:p>
+    <w:p>
+      <w:pPr>
+        <w:rPr>
+          <w:lang w:val="en-US"/>
+        </w:rPr>
+      </w:pPr>
+      <w:r>
+        <w:rPr>
+          <w:lang w:val="en-US"/>
+        </w:rPr>
+        <w:t>-&gt; olá olá olá mundo</w:t>
+      </w:r>
+    </w:p>
+    <w:p>
+      <w:pPr>
+        <w:rPr>
+          <w:lang w:val="en-US"/>
+        </w:rPr>
+      </w:pPr>
+      <w:r>
+        <w:rPr>
+          <w:lang w:val="en-US"/>
+        </w:rPr>
+        <w:t>```</w:t>
+      </w:r>
+    </w:p>
+    <w:p>
+      <w:pPr>
+        <w:rPr>
+          <w:lang w:val="en-US"/>
+        </w:rPr>
+      </w:pPr>
+    </w:p>
+    <w:p>
+      <w:pPr>
+        <w:rPr>
+          <w:lang w:val="en-US"/>
+        </w:rPr>
+      </w:pPr>
+      <w:r>
+        <w:rPr>
+          <w:lang w:val="en-US"/>
+        </w:rPr>
+        <w:t>### Append</w:t>
+      </w:r>
+    </w:p>
+    <w:p>
+      <w:pPr>
+        <w:rPr>
+          <w:lang w:val="en-US"/>
+        </w:rPr>
+      </w:pPr>
+    </w:p>
+    <w:p>
+      <w:pPr>
+        <w:rPr>
+          <w:lang w:val="en-US"/>
+        </w:rPr>
+      </w:pPr>
+      <w:r>
+        <w:rPr>
+          <w:lang w:val="en-US"/>
+        </w:rPr>
+        <w:t>E caso você deseje adicionar material ao final duma string sucessivamente? Há um operador especial para isso (+=).</w:t>
+      </w:r>
+    </w:p>
+    <w:p>
+      <w:pPr>
+        <w:rPr>
+          <w:lang w:val="en-US"/>
+        </w:rPr>
+      </w:pPr>
+    </w:p>
+    <w:p>
+      <w:pPr>
+        <w:rPr>
+          <w:lang w:val="en-US"/>
+        </w:rPr>
+      </w:pPr>
+      <w:r>
+        <w:rPr>
+          <w:lang w:val="en-US"/>
+        </w:rPr>
+        <w:t>```</w:t>
+      </w:r>
+    </w:p>
+    <w:p>
+      <w:pPr>
+        <w:rPr>
+          <w:lang w:val="en-US"/>
+        </w:rPr>
+      </w:pPr>
+      <w:r>
+        <w:rPr>
+          <w:lang w:val="en-US"/>
+        </w:rPr>
+        <w:t>mensagem3 = 'oi'</w:t>
+      </w:r>
+    </w:p>
+    <w:p>
+      <w:pPr>
+        <w:rPr>
+          <w:lang w:val="en-US"/>
+        </w:rPr>
+      </w:pPr>
+      <w:r>
+        <w:rPr>
+          <w:lang w:val="en-US"/>
+        </w:rPr>
+        <w:t>mensagem3 += ' '</w:t>
+      </w:r>
+    </w:p>
+    <w:p>
+      <w:pPr>
+        <w:rPr>
+          <w:lang w:val="en-US"/>
+        </w:rPr>
+      </w:pPr>
+      <w:r>
+        <w:rPr>
+          <w:lang w:val="en-US"/>
+        </w:rPr>
+        <w:t>mensagem3 += 'mundo'</w:t>
+      </w:r>
+    </w:p>
+    <w:p>
+      <w:pPr>
+        <w:rPr>
+          <w:lang w:val="en-US"/>
+        </w:rPr>
+      </w:pPr>
+      <w:r>
+        <w:rPr>
+          <w:lang w:val="en-US"/>
+        </w:rPr>
+        <w:t>print(mensagem3)</w:t>
+      </w:r>
+    </w:p>
+    <w:p>
+      <w:pPr>
+        <w:rPr>
+          <w:lang w:val="en-US"/>
+        </w:rPr>
+      </w:pPr>
+      <w:r>
+        <w:rPr>
+          <w:lang w:val="en-US"/>
+        </w:rPr>
+        <w:t>-&gt; oi mundo</w:t>
+      </w:r>
+    </w:p>
+    <w:p>
+      <w:pPr>
+        <w:rPr>
+          <w:lang w:val="en-US"/>
+        </w:rPr>
+      </w:pPr>
+      <w:r>
+        <w:rPr>
+          <w:lang w:val="en-US"/>
+        </w:rPr>
+        <w:t>```</w:t>
+      </w:r>
+    </w:p>
+    <w:p>
+      <w:pPr>
+        <w:rPr>
+          <w:lang w:val="en-US"/>
+        </w:rPr>
+      </w:pPr>
+    </w:p>
+    <w:p>
+      <w:pPr>
+        <w:rPr>
+          <w:lang w:val="en-US"/>
+        </w:rPr>
+      </w:pPr>
+      <w:r>
+        <w:rPr>
+          <w:lang w:val="en-US"/>
+        </w:rPr>
+        <w:t>## Métodos de string: Encontrando, Modificando</w:t>
+      </w:r>
+    </w:p>
+    <w:p>
+      <w:pPr>
+        <w:rPr>
+          <w:lang w:val="en-US"/>
+        </w:rPr>
+      </w:pPr>
+    </w:p>
+    <w:p>
+      <w:pPr>
+        <w:rPr>
+          <w:lang w:val="en-US"/>
+        </w:rPr>
+      </w:pPr>
+      <w:r>
+        <w:rPr>
+          <w:lang w:val="en-US"/>
+        </w:rPr>
+        <w:t>Além dos operadores, Python vem pré-instalado com dezenas de métodos de string que permitem executar ações com strings. Utilizados sozinhos ou combinados, esses métodos podem fazer com strings qualquer coisa que você imaginar. A boa notícia é que é possível consultar uma lista de Métodos de String no [site do Python](https://docs.python.org/2/library/stdtypes.html#string-methods), incluindo informações sobre como usar cada um corretamente. Para garantir que você tenha uma compreensão básica dos métodos de string, o que se segue é uma breve visão geral de alguns dos mais comumente usados:</w:t>
+      </w:r>
+    </w:p>
+    <w:p>
+      <w:pPr>
+        <w:rPr>
+          <w:lang w:val="en-US"/>
+        </w:rPr>
+      </w:pPr>
+    </w:p>
+    <w:p>
+      <w:pPr>
+        <w:rPr>
+          <w:lang w:val="en-US"/>
+        </w:rPr>
+      </w:pPr>
+      <w:r>
+        <w:rPr>
+          <w:lang w:val="en-US"/>
+        </w:rPr>
+        <w:t>### Comprimento (Length)</w:t>
+      </w:r>
+    </w:p>
+    <w:p>
+      <w:pPr>
+        <w:rPr>
+          <w:lang w:val="en-US"/>
+        </w:rPr>
+      </w:pPr>
+    </w:p>
+    <w:p>
+      <w:pPr>
+        <w:rPr>
+          <w:lang w:val="en-US"/>
+        </w:rPr>
+      </w:pPr>
+      <w:r>
+        <w:rPr>
+          <w:lang w:val="en-US"/>
+        </w:rPr>
+        <w:t>Você pode determinar o número de caracteres numa string usando `len`. Note que o espaço em branco conta como um caractere separado.</w:t>
+      </w:r>
+    </w:p>
+    <w:p>
+      <w:pPr>
+        <w:rPr>
+          <w:lang w:val="en-US"/>
+        </w:rPr>
+      </w:pPr>
+    </w:p>
+    <w:p>
+      <w:pPr>
+        <w:rPr>
+          <w:lang w:val="en-US"/>
+        </w:rPr>
+      </w:pPr>
+      <w:r>
+        <w:rPr>
+          <w:lang w:val="en-US"/>
+        </w:rPr>
+        <w:t>```</w:t>
+      </w:r>
+    </w:p>
+    <w:p>
+      <w:pPr>
+        <w:rPr>
+          <w:lang w:val="en-US"/>
+        </w:rPr>
+      </w:pPr>
+      <w:r>
+        <w:rPr>
+          <w:lang w:val="en-US"/>
+        </w:rPr>
+        <w:t>mensagem4 = 'olá' + ' ' + 'mundo'</w:t>
+      </w:r>
+    </w:p>
+    <w:p>
+      <w:pPr>
+        <w:rPr>
+          <w:lang w:val="en-US"/>
+        </w:rPr>
+      </w:pPr>
+      <w:r>
+        <w:rPr>
+          <w:lang w:val="en-US"/>
+        </w:rPr>
+        <w:t>print(len(mensagem4))</w:t>
+      </w:r>
+    </w:p>
+    <w:p>
+      <w:pPr>
+        <w:rPr>
+          <w:lang w:val="en-US"/>
+        </w:rPr>
+      </w:pPr>
+      <w:r>
+        <w:rPr>
+          <w:lang w:val="en-US"/>
+        </w:rPr>
+        <w:t>-&gt; 9</w:t>
+      </w:r>
+    </w:p>
+    <w:p>
+      <w:pPr>
+        <w:rPr>
+          <w:lang w:val="en-US"/>
+        </w:rPr>
+      </w:pPr>
+      <w:r>
+        <w:rPr>
+          <w:lang w:val="en-US"/>
+        </w:rPr>
+        <w:t>```</w:t>
+      </w:r>
+    </w:p>
+    <w:p>
+      <w:pPr>
+        <w:rPr>
+          <w:lang w:val="en-US"/>
+        </w:rPr>
+      </w:pPr>
+    </w:p>
+    <w:p>
+      <w:pPr>
+        <w:rPr>
+          <w:lang w:val="en-US"/>
+        </w:rPr>
+      </w:pPr>
+      <w:r>
+        <w:rPr>
+          <w:lang w:val="en-US"/>
+        </w:rPr>
+        <w:t>### Encontrar (Find)</w:t>
+      </w:r>
+    </w:p>
+    <w:p>
+      <w:pPr>
+        <w:rPr>
+          <w:lang w:val="en-US"/>
+        </w:rPr>
+      </w:pPr>
+    </w:p>
+    <w:p>
+      <w:pPr>
+        <w:rPr>
+          <w:lang w:val="en-US"/>
+        </w:rPr>
+      </w:pPr>
+      <w:r>
+        <w:rPr>
+          <w:lang w:val="en-US"/>
+        </w:rPr>
+        <w:t>É possível buscar por uma substring numa string, e seu programa retornará o índice da posição inicial dessa substring. Isso é útil para fases posteriores de processamento. Note que os índices são numerados da esquerda para a direita e que a contagem começa na posição 0, não 1.</w:t>
+      </w:r>
+    </w:p>
+    <w:p>
+      <w:pPr>
+        <w:rPr>
+          <w:lang w:val="en-US"/>
+        </w:rPr>
+      </w:pPr>
+    </w:p>
+    <w:p>
+      <w:pPr>
+        <w:rPr>
+          <w:lang w:val="en-US"/>
+        </w:rPr>
+      </w:pPr>
+      <w:r>
+        <w:rPr>
+          <w:lang w:val="en-US"/>
+        </w:rPr>
+        <w:t>```</w:t>
+      </w:r>
+    </w:p>
+    <w:p>
+      <w:pPr>
+        <w:rPr>
+          <w:lang w:val="en-US"/>
+        </w:rPr>
+      </w:pPr>
+      <w:r>
+        <w:rPr>
+          <w:lang w:val="en-US"/>
+        </w:rPr>
+        <w:t>mensagem5 = "olá mundo"</w:t>
+      </w:r>
+    </w:p>
+    <w:p>
+      <w:pPr>
+        <w:rPr>
+          <w:lang w:val="en-US"/>
+        </w:rPr>
+      </w:pPr>
+      <w:r>
+        <w:rPr>
+          <w:lang w:val="en-US"/>
+        </w:rPr>
+        <w:t>mensagem5a = mensagem5.find("mun")</w:t>
+      </w:r>
+    </w:p>
+    <w:p>
+      <w:pPr>
+        <w:rPr>
+          <w:lang w:val="en-US"/>
+        </w:rPr>
+      </w:pPr>
+      <w:r>
+        <w:rPr>
+          <w:lang w:val="en-US"/>
+        </w:rPr>
+        <w:t>print(mensagem5a)</w:t>
+      </w:r>
+    </w:p>
+    <w:p>
+      <w:pPr>
+        <w:rPr>
+          <w:lang w:val="en-US"/>
+        </w:rPr>
+      </w:pPr>
+      <w:r>
+        <w:rPr>
+          <w:lang w:val="en-US"/>
+        </w:rPr>
+        <w:t>-&gt; 4</w:t>
+      </w:r>
+    </w:p>
+    <w:p>
+      <w:pPr>
+        <w:rPr>
+          <w:lang w:val="en-US"/>
+        </w:rPr>
+      </w:pPr>
+      <w:r>
+        <w:rPr>
+          <w:lang w:val="en-US"/>
+        </w:rPr>
+        <w:t>```</w:t>
+      </w:r>
+    </w:p>
+    <w:p>
+      <w:pPr>
+        <w:rPr>
+          <w:lang w:val="en-US"/>
+        </w:rPr>
+      </w:pPr>
+    </w:p>
+    <w:p>
+      <w:pPr>
+        <w:rPr>
+          <w:lang w:val="en-US"/>
+        </w:rPr>
+      </w:pPr>
+      <w:r>
+        <w:rPr>
+          <w:lang w:val="en-US"/>
+        </w:rPr>
+        <w:t>Caso a substring não exista, o programa retornará o valor -1.</w:t>
+      </w:r>
+    </w:p>
+    <w:p>
+      <w:pPr>
+        <w:rPr>
+          <w:lang w:val="en-US"/>
+        </w:rPr>
+      </w:pPr>
+    </w:p>
+    <w:p>
+      <w:pPr>
+        <w:rPr>
+          <w:lang w:val="en-US"/>
+        </w:rPr>
+      </w:pPr>
+      <w:r>
+        <w:rPr>
+          <w:lang w:val="en-US"/>
+        </w:rPr>
+        <w:t>```</w:t>
+      </w:r>
+    </w:p>
+    <w:p>
+      <w:pPr>
+        <w:rPr>
+          <w:lang w:val="en-US"/>
+        </w:rPr>
+      </w:pPr>
+      <w:r>
+        <w:rPr>
+          <w:lang w:val="en-US"/>
+        </w:rPr>
+        <w:t>mensagem6 = "olá mundo"</w:t>
+      </w:r>
+    </w:p>
+    <w:p>
+      <w:pPr>
+        <w:rPr>
+          <w:lang w:val="en-US"/>
+        </w:rPr>
+      </w:pPr>
+      <w:r>
+        <w:rPr>
+          <w:lang w:val="en-US"/>
+        </w:rPr>
+        <w:t>mensagem6b = mensagem6.find("esquilo")</w:t>
+      </w:r>
+    </w:p>
+    <w:p>
+      <w:pPr>
+        <w:rPr>
+          <w:lang w:val="en-US"/>
+        </w:rPr>
+      </w:pPr>
+      <w:r>
+        <w:rPr>
+          <w:lang w:val="en-US"/>
+        </w:rPr>
+        <w:t>print(mensagem6b)</w:t>
+      </w:r>
+    </w:p>
+    <w:p>
+      <w:pPr>
+        <w:rPr>
+          <w:lang w:val="en-US"/>
+        </w:rPr>
+      </w:pPr>
+      <w:r>
+        <w:rPr>
+          <w:lang w:val="en-US"/>
+        </w:rPr>
+        <w:t>-&gt; -1</w:t>
+      </w:r>
+    </w:p>
+    <w:p>
+      <w:pPr>
+        <w:rPr>
+          <w:lang w:val="en-US"/>
+        </w:rPr>
+      </w:pPr>
+      <w:r>
+        <w:rPr>
+          <w:lang w:val="en-US"/>
+        </w:rPr>
+        <w:t>```</w:t>
+      </w:r>
+    </w:p>
+    <w:p>
+      <w:pPr>
+        <w:rPr>
+          <w:lang w:val="en-US"/>
+        </w:rPr>
+      </w:pPr>
+    </w:p>
+    <w:p>
+      <w:pPr>
+        <w:rPr>
+          <w:lang w:val="en-US"/>
+        </w:rPr>
+      </w:pPr>
+      <w:r>
+        <w:rPr>
+          <w:lang w:val="en-US"/>
+        </w:rPr>
+        <w:t>### Minúsculas (Lower Case)</w:t>
+      </w:r>
+    </w:p>
+    <w:p>
+      <w:pPr>
+        <w:rPr>
+          <w:lang w:val="en-US"/>
+        </w:rPr>
+      </w:pPr>
+    </w:p>
+    <w:p>
+      <w:pPr>
+        <w:rPr>
+          <w:lang w:val="en-US"/>
+        </w:rPr>
+      </w:pPr>
+      <w:r>
+        <w:rPr>
+          <w:lang w:val="en-US"/>
+        </w:rPr>
+        <w:t>Por vezes é útil converter os caracteres duma string para letras minúsculas. Por exemplo, se padronizarmos, será mais fácil para o computador reconhecer que "Às vezes" é o mesmo que "às vezes".</w:t>
+      </w:r>
+    </w:p>
+    <w:p>
+      <w:pPr>
+        <w:rPr>
+          <w:lang w:val="en-US"/>
+        </w:rPr>
+      </w:pPr>
+    </w:p>
+    <w:p>
+      <w:pPr>
+        <w:rPr>
+          <w:lang w:val="en-US"/>
+        </w:rPr>
+      </w:pPr>
+      <w:r>
+        <w:rPr>
+          <w:lang w:val="en-US"/>
+        </w:rPr>
+        <w:t>```</w:t>
+      </w:r>
+    </w:p>
+    <w:p>
+      <w:pPr>
+        <w:rPr>
+          <w:lang w:val="en-US"/>
+        </w:rPr>
+      </w:pPr>
+      <w:r>
+        <w:rPr>
+          <w:lang w:val="en-US"/>
+        </w:rPr>
+        <w:t>mensagem7 = "OLÁ MUNDO"</w:t>
+      </w:r>
+    </w:p>
+    <w:p>
+      <w:pPr>
+        <w:rPr>
+          <w:lang w:val="en-US"/>
+        </w:rPr>
+      </w:pPr>
+      <w:r>
+        <w:rPr>
+          <w:lang w:val="en-US"/>
+        </w:rPr>
+        <w:t>mensagem7a = mensagem7.lower()</w:t>
+      </w:r>
+    </w:p>
+    <w:p>
+      <w:pPr>
+        <w:rPr>
+          <w:lang w:val="en-US"/>
+        </w:rPr>
+      </w:pPr>
+      <w:r>
+        <w:rPr>
+          <w:lang w:val="en-US"/>
+        </w:rPr>
+        <w:t>print(mensagem7a)</w:t>
+      </w:r>
+    </w:p>
+    <w:p>
+      <w:pPr>
+        <w:rPr>
+          <w:lang w:val="en-US"/>
+        </w:rPr>
+      </w:pPr>
+      <w:r>
+        <w:rPr>
+          <w:lang w:val="en-US"/>
+        </w:rPr>
+        <w:t>-&gt; olá mundo</w:t>
+      </w:r>
+    </w:p>
+    <w:p>
+      <w:pPr>
+        <w:rPr>
+          <w:lang w:val="en-US"/>
+        </w:rPr>
+      </w:pPr>
+      <w:r>
+        <w:rPr>
+          <w:lang w:val="en-US"/>
+        </w:rPr>
+        <w:t>```</w:t>
+      </w:r>
+    </w:p>
+    <w:p>
+      <w:pPr>
+        <w:rPr>
+          <w:lang w:val="en-US"/>
+        </w:rPr>
+      </w:pPr>
+    </w:p>
+    <w:p>
+      <w:pPr>
+        <w:rPr>
+          <w:lang w:val="en-US"/>
+        </w:rPr>
+      </w:pPr>
+      <w:r>
+        <w:rPr>
+          <w:lang w:val="en-US"/>
+        </w:rPr>
+        <w:t>O efeito oposto, isto é, tornar os caracteres maiúsculos, pode ser alcançado trocando `.lower` por `.upper`.</w:t>
+      </w:r>
+    </w:p>
+    <w:p>
+      <w:pPr>
+        <w:rPr>
+          <w:lang w:val="en-US"/>
+        </w:rPr>
+      </w:pPr>
+    </w:p>
+    <w:p>
+      <w:pPr>
+        <w:rPr>
+          <w:lang w:val="en-US"/>
+        </w:rPr>
+      </w:pPr>
+      <w:r>
+        <w:rPr>
+          <w:lang w:val="en-US"/>
+        </w:rPr>
+        <w:t>### Substituir (Replace)</w:t>
+      </w:r>
+    </w:p>
+    <w:p>
+      <w:pPr>
+        <w:rPr>
+          <w:lang w:val="en-US"/>
+        </w:rPr>
+      </w:pPr>
+    </w:p>
+    <w:p>
+      <w:pPr>
+        <w:rPr>
+          <w:lang w:val="en-US"/>
+        </w:rPr>
+      </w:pPr>
+      <w:r>
+        <w:rPr>
+          <w:lang w:val="en-US"/>
+        </w:rPr>
+        <w:t>Caso precise substituir uma substring ao longo da string, pode fazer isso através do método `replace`.</w:t>
+      </w:r>
+    </w:p>
+    <w:p>
+      <w:pPr>
+        <w:rPr>
+          <w:lang w:val="en-US"/>
+        </w:rPr>
+      </w:pPr>
+    </w:p>
+    <w:p>
+      <w:pPr>
+        <w:rPr>
+          <w:lang w:val="en-US"/>
+        </w:rPr>
+      </w:pPr>
+      <w:r>
+        <w:rPr>
+          <w:lang w:val="en-US"/>
+        </w:rPr>
+        <w:t>```</w:t>
+      </w:r>
+    </w:p>
+    <w:p>
+      <w:pPr>
+        <w:rPr>
+          <w:lang w:val="en-US"/>
+        </w:rPr>
+      </w:pPr>
+      <w:r>
+        <w:rPr>
+          <w:lang w:val="en-US"/>
+        </w:rPr>
+        <w:t>mensagem8 = "OLÁ MUNDO"</w:t>
+      </w:r>
+    </w:p>
+    <w:p>
+      <w:pPr>
+        <w:rPr>
+          <w:lang w:val="en-US"/>
+        </w:rPr>
+      </w:pPr>
+      <w:r>
+        <w:rPr>
+          <w:lang w:val="en-US"/>
+        </w:rPr>
+        <w:t>mensagem8a = mensagem8.replace("O", "pizza")</w:t>
+      </w:r>
+    </w:p>
+    <w:p>
+      <w:pPr>
+        <w:rPr>
+          <w:lang w:val="en-US"/>
+        </w:rPr>
+      </w:pPr>
+      <w:r>
+        <w:rPr>
+          <w:lang w:val="en-US"/>
+        </w:rPr>
+        <w:t>print(mensagem8a)</w:t>
+      </w:r>
+    </w:p>
+    <w:p>
+      <w:pPr>
+        <w:rPr>
+          <w:lang w:val="en-US"/>
+        </w:rPr>
+      </w:pPr>
+      <w:r>
+        <w:rPr>
+          <w:lang w:val="en-US"/>
+        </w:rPr>
+        <w:t>-&gt; pizzaLÁ MUNDpizza</w:t>
+      </w:r>
+    </w:p>
+    <w:p>
+      <w:pPr>
+        <w:rPr>
+          <w:lang w:val="en-US"/>
+        </w:rPr>
+      </w:pPr>
+      <w:r>
+        <w:rPr>
+          <w:lang w:val="en-US"/>
+        </w:rPr>
+        <w:t>```</w:t>
+      </w:r>
+    </w:p>
+    <w:p>
+      <w:pPr>
+        <w:rPr>
+          <w:lang w:val="en-US"/>
+        </w:rPr>
+      </w:pPr>
+    </w:p>
+    <w:p>
+      <w:pPr>
+        <w:rPr>
+          <w:lang w:val="en-US"/>
+        </w:rPr>
+      </w:pPr>
+      <w:r>
+        <w:rPr>
+          <w:lang w:val="en-US"/>
+        </w:rPr>
+        <w:t>### Cortar (Slice)</w:t>
+      </w:r>
+    </w:p>
+    <w:p>
+      <w:pPr>
+        <w:rPr>
+          <w:lang w:val="en-US"/>
+        </w:rPr>
+      </w:pPr>
+    </w:p>
+    <w:p>
+      <w:pPr>
+        <w:rPr>
+          <w:lang w:val="en-US"/>
+        </w:rPr>
+      </w:pPr>
+      <w:r>
+        <w:rPr>
+          <w:lang w:val="en-US"/>
+        </w:rPr>
+        <w:t>Se quiser cortar (`slice`) partes do início ou do fim de uma string, pode fazer isso criando uma substring. O mesmo tipo de técnica também permite quebrar uma string longa em componentes mais fáceis de gerenciar.</w:t>
+      </w:r>
+    </w:p>
+    <w:p>
+      <w:pPr>
+        <w:rPr>
+          <w:lang w:val="en-US"/>
+        </w:rPr>
+      </w:pPr>
+    </w:p>
+    <w:p>
+      <w:pPr>
+        <w:rPr>
+          <w:lang w:val="en-US"/>
+        </w:rPr>
+      </w:pPr>
+      <w:r>
+        <w:rPr>
+          <w:lang w:val="en-US"/>
+        </w:rPr>
+        <w:t>```</w:t>
+      </w:r>
+    </w:p>
+    <w:p>
+      <w:pPr>
+        <w:rPr>
+          <w:lang w:val="en-US"/>
+        </w:rPr>
+      </w:pPr>
+      <w:r>
+        <w:rPr>
+          <w:lang w:val="en-US"/>
+        </w:rPr>
+        <w:t>mensagem9 = "Olá Mundo"</w:t>
+      </w:r>
+    </w:p>
+    <w:p>
+      <w:pPr>
+        <w:rPr>
+          <w:lang w:val="en-US"/>
+        </w:rPr>
+      </w:pPr>
+      <w:r>
+        <w:rPr>
+          <w:lang w:val="en-US"/>
+        </w:rPr>
+        <w:t>mensagem9a = mensagem9[1:7]</w:t>
+      </w:r>
+    </w:p>
+    <w:p>
+      <w:pPr>
+        <w:rPr>
+          <w:lang w:val="en-US"/>
+        </w:rPr>
+      </w:pPr>
+      <w:r>
+        <w:rPr>
+          <w:lang w:val="en-US"/>
+        </w:rPr>
+        <w:t>print(mensagem9a)</w:t>
+      </w:r>
+    </w:p>
+    <w:p>
+      <w:pPr>
+        <w:rPr>
+          <w:lang w:val="en-US"/>
+        </w:rPr>
+      </w:pPr>
+      <w:r>
+        <w:rPr>
+          <w:lang w:val="en-US"/>
+        </w:rPr>
+        <w:t>-&gt; lá Mun</w:t>
+      </w:r>
+    </w:p>
+    <w:p>
+      <w:pPr>
+        <w:rPr>
+          <w:lang w:val="en-US"/>
+        </w:rPr>
+      </w:pPr>
+      <w:r>
+        <w:rPr>
+          <w:lang w:val="en-US"/>
+        </w:rPr>
+        <w:t>```</w:t>
+      </w:r>
+    </w:p>
+    <w:p>
+      <w:pPr>
+        <w:rPr>
+          <w:lang w:val="en-US"/>
+        </w:rPr>
+      </w:pPr>
+    </w:p>
+    <w:p>
+      <w:pPr>
+        <w:rPr>
+          <w:lang w:val="en-US"/>
+        </w:rPr>
+      </w:pPr>
+      <w:r>
+        <w:rPr>
+          <w:lang w:val="en-US"/>
+        </w:rPr>
+        <w:t>É possível substituir variáveis pelos inteiros usados nesse exemplo.</w:t>
+      </w:r>
+    </w:p>
+    <w:p>
+      <w:pPr>
+        <w:rPr>
+          <w:lang w:val="en-US"/>
+        </w:rPr>
+      </w:pPr>
+    </w:p>
+    <w:p>
+      <w:pPr>
+        <w:rPr>
+          <w:lang w:val="en-US"/>
+        </w:rPr>
+      </w:pPr>
+      <w:r>
+        <w:rPr>
+          <w:lang w:val="en-US"/>
+        </w:rPr>
+        <w:t>```</w:t>
+      </w:r>
+    </w:p>
+    <w:p>
+      <w:pPr>
+        <w:rPr>
+          <w:lang w:val="en-US"/>
+        </w:rPr>
+      </w:pPr>
+      <w:r>
+        <w:rPr>
+          <w:lang w:val="en-US"/>
+        </w:rPr>
+        <w:t>loc_inicial = 2</w:t>
+      </w:r>
+    </w:p>
+    <w:p>
+      <w:pPr>
+        <w:rPr>
+          <w:lang w:val="en-US"/>
+        </w:rPr>
+      </w:pPr>
+      <w:r>
+        <w:rPr>
+          <w:lang w:val="en-US"/>
+        </w:rPr>
+        <w:t>loc_final = 7</w:t>
+      </w:r>
+    </w:p>
+    <w:p>
+      <w:pPr>
+        <w:rPr>
+          <w:lang w:val="en-US"/>
+        </w:rPr>
+      </w:pPr>
+      <w:r>
+        <w:rPr>
+          <w:lang w:val="en-US"/>
+        </w:rPr>
+        <w:t>mensagem9b = mensagem9[loc_inicial:loc_final]</w:t>
+      </w:r>
+    </w:p>
+    <w:p>
+      <w:pPr>
+        <w:rPr>
+          <w:lang w:val="en-US"/>
+        </w:rPr>
+      </w:pPr>
+      <w:r>
+        <w:rPr>
+          <w:lang w:val="en-US"/>
+        </w:rPr>
+        <w:t>print(mensagem9b)</w:t>
+      </w:r>
+    </w:p>
+    <w:p>
+      <w:pPr>
+        <w:rPr>
+          <w:lang w:val="en-US"/>
+        </w:rPr>
+      </w:pPr>
+      <w:r>
+        <w:rPr>
+          <w:lang w:val="en-US"/>
+        </w:rPr>
+        <w:t>-&gt; á Mun</w:t>
+      </w:r>
+    </w:p>
+    <w:p>
+      <w:pPr>
+        <w:rPr>
+          <w:lang w:val="en-US"/>
+        </w:rPr>
+      </w:pPr>
+      <w:r>
+        <w:rPr>
+          <w:lang w:val="en-US"/>
+        </w:rPr>
+        <w:t>```</w:t>
+      </w:r>
+    </w:p>
+    <w:p>
+      <w:pPr>
+        <w:rPr>
+          <w:lang w:val="en-US"/>
+        </w:rPr>
+      </w:pPr>
+    </w:p>
+    <w:p>
+      <w:pPr>
+        <w:rPr>
+          <w:lang w:val="en-US"/>
+        </w:rPr>
+      </w:pPr>
+      <w:r>
+        <w:rPr>
+          <w:lang w:val="en-US"/>
+        </w:rPr>
+        <w:t>Isso torna muito mais fácil utilizar esse método em conjunto com o método `find`, como no exemplo a seguir, que procura pela letra "d" nos primeiros seis caracteres de "Olá mundo" e corretamente informa que ela não está presente (-1). Essa técnica é muito mais útil em strings mais longas - documentos inteiros, por exemplo. Note que a ausência dum inteiro antes dos dois pontos significa que queremos começar no início da string. Poderíamos utilizar a mesma técnica para dizer ao programa para ir até o fim da string, não colocando nenhum número inteiro após os dois pontos. E lembre-se que as posições do índice começam a contar a partir do 0 ao invés de 1.</w:t>
+      </w:r>
+    </w:p>
+    <w:p>
+      <w:pPr>
+        <w:rPr>
+          <w:lang w:val="en-US"/>
+        </w:rPr>
+      </w:pPr>
+    </w:p>
+    <w:p>
+      <w:pPr>
+        <w:rPr>
+          <w:lang w:val="en-US"/>
+        </w:rPr>
+      </w:pPr>
+      <w:r>
+        <w:rPr>
+          <w:lang w:val="en-US"/>
+        </w:rPr>
+        <w:t>```</w:t>
+      </w:r>
+    </w:p>
+    <w:p>
+      <w:pPr>
+        <w:rPr>
+          <w:lang w:val="en-US"/>
+        </w:rPr>
+      </w:pPr>
+      <w:r>
+        <w:rPr>
+          <w:lang w:val="en-US"/>
+        </w:rPr>
+        <w:t>mensagem9 = "Olá Mundo"</w:t>
+      </w:r>
+    </w:p>
+    <w:p>
+      <w:pPr>
+        <w:rPr>
+          <w:lang w:val="en-US"/>
+        </w:rPr>
+      </w:pPr>
+      <w:r>
+        <w:rPr>
+          <w:lang w:val="en-US"/>
+        </w:rPr>
+        <w:t>print(mensagem9[:5].find("d"))</w:t>
+      </w:r>
+    </w:p>
+    <w:p>
+      <w:pPr>
+        <w:rPr>
+          <w:lang w:val="en-US"/>
+        </w:rPr>
+      </w:pPr>
+      <w:r>
+        <w:rPr>
+          <w:lang w:val="en-US"/>
+        </w:rPr>
+        <w:t>-&gt; -1</w:t>
+      </w:r>
+    </w:p>
+    <w:p>
+      <w:pPr>
+        <w:rPr>
+          <w:lang w:val="en-US"/>
+        </w:rPr>
+      </w:pPr>
+      <w:r>
+        <w:rPr>
+          <w:lang w:val="en-US"/>
+        </w:rPr>
+        <w:t>```</w:t>
+      </w:r>
+    </w:p>
+    <w:p>
+      <w:pPr>
+        <w:rPr>
+          <w:lang w:val="en-US"/>
+        </w:rPr>
+      </w:pPr>
+    </w:p>
+    <w:p>
+      <w:pPr>
+        <w:rPr>
+          <w:lang w:val="en-US"/>
+        </w:rPr>
+      </w:pPr>
+      <w:r>
+        <w:rPr>
+          <w:lang w:val="en-US"/>
+        </w:rPr>
+        <w:t>Há vários outros, mas os métodos de string acima são um bom começo. Observe que, neste último exemplo, utilizamos colchetes no lugar de parênteses. Essa diferença na *sintaxe* é importante. Em Python, parênteses geralmente são utilizados para *passar um argumento* para uma função. Então, quando vemos algo do tipo</w:t>
+      </w:r>
+    </w:p>
+    <w:p>
+      <w:pPr>
+        <w:rPr>
+          <w:lang w:val="en-US"/>
+        </w:rPr>
+      </w:pPr>
+    </w:p>
+    <w:p>
+      <w:pPr>
+        <w:rPr>
+          <w:lang w:val="en-US"/>
+        </w:rPr>
+      </w:pPr>
+      <w:r>
+        <w:rPr>
+          <w:lang w:val="en-US"/>
+        </w:rPr>
+        <w:t>```</w:t>
+      </w:r>
+    </w:p>
+    <w:p>
+      <w:pPr>
+        <w:rPr>
+          <w:lang w:val="en-US"/>
+        </w:rPr>
+      </w:pPr>
+      <w:r>
+        <w:rPr>
+          <w:lang w:val="en-US"/>
+        </w:rPr>
+        <w:t>print(len(mensagem7))</w:t>
+      </w:r>
+    </w:p>
+    <w:p>
+      <w:pPr>
+        <w:rPr>
+          <w:lang w:val="en-US"/>
+        </w:rPr>
+      </w:pPr>
+      <w:r>
+        <w:rPr>
+          <w:lang w:val="en-US"/>
+        </w:rPr>
+        <w:t>```</w:t>
+      </w:r>
+    </w:p>
+    <w:p>
+      <w:pPr>
+        <w:rPr>
+          <w:lang w:val="en-US"/>
+        </w:rPr>
+      </w:pPr>
+    </w:p>
+    <w:p>
+      <w:pPr>
+        <w:rPr>
+          <w:lang w:val="en-US"/>
+        </w:rPr>
+      </w:pPr>
+      <w:r>
+        <w:rPr>
+          <w:lang w:val="en-US"/>
+        </w:rPr>
+        <w:t>significa passar a string *mensagem7* para a função `len` e depois enviar o valor retornado para a instrução de impressão (*print*). Mesmo que a função possa ser chamada sem um argumento, geralmente é necessário incluir um par de parênteses vazios após o nome da função de qualquer modo. Vimos um exemplo disso também:</w:t>
+      </w:r>
+    </w:p>
+    <w:p>
+      <w:pPr>
+        <w:rPr>
+          <w:lang w:val="en-US"/>
+        </w:rPr>
+      </w:pPr>
+    </w:p>
+    <w:p>
+      <w:pPr>
+        <w:rPr>
+          <w:lang w:val="en-US"/>
+        </w:rPr>
+      </w:pPr>
+      <w:r>
+        <w:rPr>
+          <w:lang w:val="en-US"/>
+        </w:rPr>
+        <w:t>```</w:t>
+      </w:r>
+    </w:p>
+    <w:p>
+      <w:pPr>
+        <w:rPr>
+          <w:lang w:val="en-US"/>
+        </w:rPr>
+      </w:pPr>
+      <w:r>
+        <w:rPr>
+          <w:lang w:val="en-US"/>
+        </w:rPr>
+        <w:t>mensagem7 = "OLÁ MUNDO"</w:t>
+      </w:r>
+    </w:p>
+    <w:p>
+      <w:pPr>
+        <w:rPr>
+          <w:lang w:val="en-US"/>
+        </w:rPr>
+      </w:pPr>
+      <w:r>
+        <w:rPr>
+          <w:lang w:val="en-US"/>
+        </w:rPr>
+        <w:t>mensagem7a = mensagem7.lower()</w:t>
+      </w:r>
+    </w:p>
+    <w:p>
+      <w:pPr>
+        <w:rPr>
+          <w:lang w:val="en-US"/>
+        </w:rPr>
+      </w:pPr>
+      <w:r>
+        <w:rPr>
+          <w:lang w:val="en-US"/>
+        </w:rPr>
+        <w:t>print(mensagem7a)</w:t>
+      </w:r>
+    </w:p>
+    <w:p>
+      <w:pPr>
+        <w:rPr>
+          <w:lang w:val="en-US"/>
+        </w:rPr>
+      </w:pPr>
+      <w:r>
+        <w:rPr>
+          <w:lang w:val="en-US"/>
+        </w:rPr>
+        <w:t>-&gt; olá mundo</w:t>
+      </w:r>
+    </w:p>
+    <w:p>
+      <w:pPr>
+        <w:rPr>
+          <w:lang w:val="en-US"/>
+        </w:rPr>
+      </w:pPr>
+      <w:r>
+        <w:rPr>
+          <w:lang w:val="en-US"/>
+        </w:rPr>
+        <w:t>```</w:t>
+      </w:r>
+    </w:p>
+    <w:p>
+      <w:pPr>
+        <w:rPr>
+          <w:lang w:val="en-US"/>
+        </w:rPr>
+      </w:pPr>
+    </w:p>
+    <w:p>
+      <w:pPr>
+        <w:rPr>
+          <w:lang w:val="en-US"/>
+        </w:rPr>
+      </w:pPr>
+      <w:r>
+        <w:rPr>
+          <w:lang w:val="en-US"/>
+        </w:rPr>
+        <w:t>Essa sentença diz ao Python que aplique a função `lower` à string *mensagem7* e armazene o valor retornado na string *mensagem7a*.</w:t>
+      </w:r>
+    </w:p>
+    <w:p>
+      <w:pPr>
+        <w:rPr>
+          <w:lang w:val="en-US"/>
+        </w:rPr>
+      </w:pPr>
+    </w:p>
+    <w:p>
+      <w:pPr>
+        <w:rPr>
+          <w:lang w:val="en-US"/>
+        </w:rPr>
+      </w:pPr>
+      <w:r>
+        <w:rPr>
+          <w:lang w:val="en-US"/>
+        </w:rPr>
+        <w:t>Os colchetes têm um propósito diferente. Se pensarmos numa string como uma sequência de caracteres e quisermos que seja possível acessar os conteúdos duma string através das suas localizações dentro da sequência, então precisamos, de alguma forma, informar ao Python uma localização dentro da sequência. É isso que os colchetes fazem: indicam a localização inicial e final dentro duma sequência, como vimos ao utilizar o método `slice`.</w:t>
+      </w:r>
+    </w:p>
+    <w:p>
+      <w:pPr>
+        <w:rPr>
+          <w:lang w:val="en-US"/>
+        </w:rPr>
+      </w:pPr>
+    </w:p>
+    <w:p>
+      <w:pPr>
+        <w:rPr>
+          <w:lang w:val="en-US"/>
+        </w:rPr>
+      </w:pPr>
+      <w:r>
+        <w:rPr>
+          <w:lang w:val="en-US"/>
+        </w:rPr>
+        <w:t>## Sequências de escape</w:t>
+      </w:r>
+    </w:p>
+    <w:p>
+      <w:pPr>
+        <w:rPr>
+          <w:lang w:val="en-US"/>
+        </w:rPr>
+      </w:pPr>
+    </w:p>
+    <w:p>
+      <w:pPr>
+        <w:rPr>
+          <w:lang w:val="en-US"/>
+        </w:rPr>
+      </w:pPr>
+      <w:r>
+        <w:rPr>
+          <w:lang w:val="en-US"/>
+        </w:rPr>
+        <w:t>O que você faz quando precisa incluir aspas numa string? Você não quer que o interpretador do Python entenda de forma incorreta e termine a string quando passar por um desses caracteres. Em Python, é possível adicionar uma barra (\) na frente das aspas de modo que ela não termine a string. Isso é conhecido como sequências de escape.</w:t>
+      </w:r>
+    </w:p>
+    <w:p>
+      <w:pPr>
+        <w:rPr>
+          <w:lang w:val="en-US"/>
+        </w:rPr>
+      </w:pPr>
+    </w:p>
+    <w:p>
+      <w:pPr>
+        <w:rPr>
+          <w:lang w:val="en-US"/>
+        </w:rPr>
+      </w:pPr>
+      <w:r>
+        <w:rPr>
+          <w:lang w:val="en-US"/>
+        </w:rPr>
+        <w:t>```</w:t>
+      </w:r>
+    </w:p>
+    <w:p>
+      <w:pPr>
+        <w:rPr>
+          <w:lang w:val="en-US"/>
+        </w:rPr>
+      </w:pPr>
+      <w:r>
+        <w:rPr>
+          <w:lang w:val="en-US"/>
+        </w:rPr>
+        <w:t>print('\"')</w:t>
+      </w:r>
+    </w:p>
+    <w:p>
+      <w:pPr>
+        <w:rPr>
+          <w:lang w:val="en-US"/>
+        </w:rPr>
+      </w:pPr>
+      <w:r>
+        <w:rPr>
+          <w:lang w:val="en-US"/>
+        </w:rPr>
+        <w:t>-&gt; "</w:t>
+      </w:r>
+    </w:p>
+    <w:p>
+      <w:pPr>
+        <w:rPr>
+          <w:lang w:val="en-US"/>
+        </w:rPr>
+      </w:pPr>
+      <w:r>
+        <w:rPr>
+          <w:lang w:val="en-US"/>
+        </w:rPr>
+        <w:t>```</w:t>
+      </w:r>
+    </w:p>
+    <w:p>
+      <w:pPr>
+        <w:rPr>
+          <w:lang w:val="en-US"/>
+        </w:rPr>
+      </w:pPr>
+    </w:p>
+    <w:p>
+      <w:pPr>
+        <w:rPr>
+          <w:lang w:val="en-US"/>
+        </w:rPr>
+      </w:pPr>
+      <w:r>
+        <w:rPr>
+          <w:lang w:val="en-US"/>
+        </w:rPr>
+        <w:t>```</w:t>
+      </w:r>
+    </w:p>
+    <w:p>
+      <w:pPr>
+        <w:rPr>
+          <w:lang w:val="en-US"/>
+        </w:rPr>
+      </w:pPr>
+      <w:r>
+        <w:rPr>
+          <w:lang w:val="en-US"/>
+        </w:rPr>
+        <w:t>print('O programa imprimiu \"olá mundo\"')</w:t>
+      </w:r>
+    </w:p>
+    <w:p>
+      <w:pPr>
+        <w:rPr>
+          <w:lang w:val="en-US"/>
+        </w:rPr>
+      </w:pPr>
+      <w:r>
+        <w:rPr>
+          <w:lang w:val="en-US"/>
+        </w:rPr>
+        <w:t>-&gt; O programa imprimiu "olá mundo"</w:t>
+      </w:r>
+    </w:p>
+    <w:p>
+      <w:pPr>
+        <w:rPr>
+          <w:lang w:val="en-US"/>
+        </w:rPr>
+      </w:pPr>
+      <w:r>
+        <w:rPr>
+          <w:lang w:val="en-US"/>
+        </w:rPr>
+        <w:t>```</w:t>
+      </w:r>
+    </w:p>
+    <w:p>
+      <w:pPr>
+        <w:rPr>
+          <w:lang w:val="en-US"/>
+        </w:rPr>
+      </w:pPr>
+    </w:p>
+    <w:p>
+      <w:pPr>
+        <w:rPr>
+          <w:lang w:val="en-US"/>
+        </w:rPr>
+      </w:pPr>
+      <w:r>
+        <w:rPr>
+          <w:lang w:val="en-US"/>
+        </w:rPr>
+        <w:t>Duas outras sequências de escape permitem imprimir tabulações e novas linhas:</w:t>
+      </w:r>
+    </w:p>
+    <w:p>
+      <w:pPr>
+        <w:rPr>
+          <w:lang w:val="en-US"/>
+        </w:rPr>
+      </w:pPr>
+    </w:p>
+    <w:p>
+      <w:pPr>
+        <w:rPr>
+          <w:lang w:val="en-US"/>
+        </w:rPr>
+      </w:pPr>
+      <w:r>
+        <w:rPr>
+          <w:lang w:val="en-US"/>
+        </w:rPr>
+        <w:t>```</w:t>
+      </w:r>
+    </w:p>
+    <w:p>
+      <w:pPr>
+        <w:rPr>
+          <w:lang w:val="en-US"/>
+        </w:rPr>
+      </w:pPr>
+      <w:r>
+        <w:rPr>
+          <w:lang w:val="en-US"/>
+        </w:rPr>
+        <w:t>print('olá\tolá\tolá\nmundo')</w:t>
+      </w:r>
+    </w:p>
+    <w:p>
+      <w:pPr>
+        <w:rPr>
+          <w:lang w:val="en-US"/>
+        </w:rPr>
+      </w:pPr>
+      <w:r>
+        <w:rPr>
+          <w:lang w:val="en-US"/>
+        </w:rPr>
+        <w:t>-&gt;olá olá olá</w:t>
+      </w:r>
+    </w:p>
+    <w:p>
+      <w:pPr>
+        <w:rPr>
+          <w:lang w:val="en-US"/>
+        </w:rPr>
+      </w:pPr>
+      <w:r>
+        <w:rPr>
+          <w:lang w:val="en-US"/>
+        </w:rPr>
+        <w:t>mundo</w:t>
+      </w:r>
+    </w:p>
+    <w:p>
+      <w:pPr>
+        <w:rPr>
+          <w:lang w:val="en-US"/>
+        </w:rPr>
+      </w:pPr>
+      <w:r>
+        <w:rPr>
+          <w:lang w:val="en-US"/>
+        </w:rPr>
+        <w:t>```</w:t>
+      </w:r>
+    </w:p>
+    <w:p>
+      <w:pPr>
+        <w:rPr>
+          <w:lang w:val="en-US"/>
+        </w:rPr>
+      </w:pPr>
+    </w:p>
+    <w:p>
+      <w:pPr>
+        <w:rPr>
+          <w:lang w:val="en-US"/>
+        </w:rPr>
+      </w:pPr>
+      <w:r>
+        <w:rPr>
+          <w:lang w:val="en-US"/>
+        </w:rPr>
+        <w:t>## Leituras sugeridas</w:t>
+      </w:r>
+    </w:p>
+    <w:p>
+      <w:pPr>
+        <w:rPr>
+          <w:lang w:val="en-US"/>
+        </w:rPr>
+      </w:pPr>
+    </w:p>
+    <w:p>
+      <w:pPr>
+        <w:rPr>
+          <w:lang w:val="en-US"/>
+        </w:rPr>
+      </w:pPr>
+      <w:r>
+        <w:rPr>
+          <w:lang w:val="en-US"/>
+        </w:rPr>
+        <w:t>- Lutz, *Learning Python*</w:t>
+      </w:r>
+    </w:p>
+    <w:p>
+      <w:pPr>
+        <w:rPr>
+          <w:lang w:val="en-US"/>
+        </w:rPr>
+      </w:pPr>
+      <w:r>
+        <w:rPr>
+          <w:lang w:val="en-US"/>
+        </w:rPr>
+        <w:t xml:space="preserve">  - Capítulo 7: Strings</w:t>
+      </w:r>
+    </w:p>
+    <w:p>
+      <w:pPr>
+        <w:rPr>
+          <w:lang w:val="en-US"/>
+        </w:rPr>
+      </w:pPr>
+      <w:r>
+        <w:rPr>
+          <w:lang w:val="en-US"/>
+        </w:rPr>
+        <w:t xml:space="preserve">  - Capítulo 8: Lists and Dictionaries</w:t>
+      </w:r>
+    </w:p>
+    <w:p>
+      <w:pPr>
+        <w:rPr>
+          <w:lang w:val="en-US"/>
+        </w:rPr>
+      </w:pPr>
+      <w:r>
+        <w:rPr>
+          <w:lang w:val="en-US"/>
+        </w:rPr>
+        <w:t xml:space="preserve">  - Capítulo 10: Introducing Python Statements</w:t>
+      </w:r>
+    </w:p>
+    <w:p>
+      <w:pPr>
+        <w:rPr>
+          <w:lang w:val="en-US"/>
+        </w:rPr>
+      </w:pPr>
+      <w:r>
+        <w:rPr>
+          <w:lang w:val="en-US"/>
+        </w:rPr>
+        <w:t xml:space="preserve">  - Capítulo 16: Function Basics</w:t>
+      </w:r>
+    </w:p>
+    <w:p>
+      <w:pPr>
+        <w:rPr>
+          <w:lang w:val="en-US"/>
+        </w:rPr>
+      </w:pPr>
+    </w:p>
+    <w:p>
+      <w:pPr>
+        <w:rPr>
+          <w:lang w:val="en-US"/>
+        </w:rPr>
+      </w:pPr>
+      <w:r>
+        <w:rPr>
+          <w:lang w:val="en-US"/>
+        </w:rPr>
+        <w:t>## Sincronização de Código</w:t>
+      </w:r>
+    </w:p>
+    <w:p>
+      <w:pPr>
+        <w:rPr>
+          <w:lang w:val="en-US"/>
+        </w:rPr>
+      </w:pPr>
+    </w:p>
+    <w:p>
+      <w:pPr>
+        <w:rPr>
+          <w:lang w:val="en-US"/>
+        </w:rPr>
+      </w:pPr>
+      <w:r>
+        <w:rPr>
+          <w:lang w:val="en-US"/>
+        </w:rPr>
+        <w:t>Para continuar com as lições futuras, é importante que você tenha os ficheiros e programas corretos no seu diretório programming-historian. Ao final de cada capítulo você pode fazer o download do ficheiro zip do programming-historian para garantir que possui os códigos corretos. Observe que foram removidos os ficheiros desnecessários de lições anteriores. Seu diretório pode conter mais ficheiros e não há problema nisso!</w:t>
+      </w:r>
+    </w:p>
+    <w:p>
+      <w:pPr>
+        <w:rPr>
+          <w:lang w:val="en-US"/>
+        </w:rPr>
+      </w:pPr>
+    </w:p>
+    <w:p>
+      <w:pPr>
+        <w:rPr>
+          <w:lang w:val="en-US"/>
+        </w:rPr>
+      </w:pPr>
+      <w:r>
+        <w:rPr>
+          <w:lang w:val="en-US"/>
+        </w:rPr>
+        <w:t>-   programming-historian-1 ([zip](https://programminghistorian.org/assets/python-lessons1.zip))</w:t>
+      </w:r>
     </w:p>
     <w:sectPr>
       <w:pgSz w:w="11909" w:h="16834"/>

</xml_diff>